<commit_message>
Add new server file updates
</commit_message>
<xml_diff>
--- a/Databases/symptos.docx
+++ b/Databases/symptos.docx
@@ -2781,49 +2781,65 @@
           <w:color w:val="0070C0"/>
           <w:sz w:val="24"/>
           <w:szCs w:val="24"/>
-        </w:rPr>
-      </w:pPr>
-      <w:r>
-        <w:rPr>
-          <w:rFonts w:ascii="Malgun Gothic Semilight" w:eastAsia="Malgun Gothic Semilight" w:hAnsi="Malgun Gothic Semilight" w:cs="Malgun Gothic Semilight"/>
-          <w:b/>
-          <w:bCs/>
-          <w:color w:val="0070C0"/>
-          <w:sz w:val="24"/>
-          <w:szCs w:val="24"/>
-        </w:rPr>
-        <w:t xml:space="preserve">   - Muscle weakness</w:t>
-      </w:r>
-    </w:p>
-    <w:p>
-      <w:pPr>
-        <w:rPr>
-          <w:rFonts w:ascii="Malgun Gothic Semilight" w:eastAsia="Malgun Gothic Semilight" w:hAnsi="Malgun Gothic Semilight" w:cs="Malgun Gothic Semilight"/>
-          <w:b/>
-          <w:bCs/>
-          <w:color w:val="0070C0"/>
-          <w:sz w:val="24"/>
-          <w:szCs w:val="24"/>
-        </w:rPr>
-      </w:pPr>
-      <w:r>
-        <w:rPr>
-          <w:rFonts w:ascii="Malgun Gothic Semilight" w:eastAsia="Malgun Gothic Semilight" w:hAnsi="Malgun Gothic Semilight" w:cs="Malgun Gothic Semilight"/>
-          <w:b/>
-          <w:bCs/>
-          <w:sz w:val="24"/>
-          <w:szCs w:val="24"/>
-        </w:rPr>
-        <w:t xml:space="preserve">   - </w:t>
-      </w:r>
-      <w:r>
-        <w:rPr>
-          <w:rFonts w:ascii="Malgun Gothic Semilight" w:eastAsia="Malgun Gothic Semilight" w:hAnsi="Malgun Gothic Semilight" w:cs="Malgun Gothic Semilight"/>
-          <w:b/>
-          <w:bCs/>
-          <w:color w:val="0070C0"/>
-          <w:sz w:val="24"/>
-          <w:szCs w:val="24"/>
+          <w:highlight w:val="green"/>
+        </w:rPr>
+      </w:pPr>
+      <w:r>
+        <w:rPr>
+          <w:rFonts w:ascii="Malgun Gothic Semilight" w:eastAsia="Malgun Gothic Semilight" w:hAnsi="Malgun Gothic Semilight" w:cs="Malgun Gothic Semilight"/>
+          <w:b/>
+          <w:bCs/>
+          <w:color w:val="0070C0"/>
+          <w:sz w:val="24"/>
+          <w:szCs w:val="24"/>
+        </w:rPr>
+        <w:t xml:space="preserve">   - </w:t>
+      </w:r>
+      <w:r>
+        <w:rPr>
+          <w:rFonts w:ascii="Malgun Gothic Semilight" w:eastAsia="Malgun Gothic Semilight" w:hAnsi="Malgun Gothic Semilight" w:cs="Malgun Gothic Semilight"/>
+          <w:b/>
+          <w:bCs/>
+          <w:color w:val="0070C0"/>
+          <w:sz w:val="24"/>
+          <w:szCs w:val="24"/>
+          <w:highlight w:val="green"/>
+        </w:rPr>
+        <w:t>Muscle weakness</w:t>
+      </w:r>
+    </w:p>
+    <w:p>
+      <w:pPr>
+        <w:rPr>
+          <w:rFonts w:ascii="Malgun Gothic Semilight" w:eastAsia="Malgun Gothic Semilight" w:hAnsi="Malgun Gothic Semilight" w:cs="Malgun Gothic Semilight"/>
+          <w:b/>
+          <w:bCs/>
+          <w:color w:val="0070C0"/>
+          <w:sz w:val="24"/>
+          <w:szCs w:val="24"/>
+          <w:highlight w:val="green"/>
+        </w:rPr>
+      </w:pPr>
+      <w:r>
+        <w:rPr>
+          <w:rFonts w:ascii="Malgun Gothic Semilight" w:eastAsia="Malgun Gothic Semilight" w:hAnsi="Malgun Gothic Semilight" w:cs="Malgun Gothic Semilight"/>
+          <w:b/>
+          <w:bCs/>
+          <w:sz w:val="24"/>
+          <w:szCs w:val="24"/>
+          <w:highlight w:val="green"/>
+        </w:rPr>
+        <w:t xml:space="preserve">   - </w:t>
+      </w:r>
+      <w:r>
+        <w:rPr>
+          <w:rFonts w:ascii="Malgun Gothic Semilight" w:eastAsia="Malgun Gothic Semilight" w:hAnsi="Malgun Gothic Semilight" w:cs="Malgun Gothic Semilight"/>
+          <w:b/>
+          <w:bCs/>
+          <w:color w:val="0070C0"/>
+          <w:sz w:val="24"/>
+          <w:szCs w:val="24"/>
+          <w:highlight w:val="green"/>
         </w:rPr>
         <w:t>Joint pain</w:t>
       </w:r>
@@ -2846,6 +2862,7 @@
           <w:color w:val="0070C0"/>
           <w:sz w:val="24"/>
           <w:szCs w:val="24"/>
+          <w:highlight w:val="green"/>
         </w:rPr>
         <w:t xml:space="preserve">   - Swollen joints</w:t>
       </w:r>
@@ -2912,48 +2929,63 @@
           <w:color w:val="0070C0"/>
           <w:sz w:val="24"/>
           <w:szCs w:val="24"/>
-        </w:rPr>
-      </w:pPr>
-      <w:r>
-        <w:rPr>
-          <w:rFonts w:ascii="Malgun Gothic Semilight" w:eastAsia="Malgun Gothic Semilight" w:hAnsi="Malgun Gothic Semilight" w:cs="Malgun Gothic Semilight"/>
-          <w:b/>
-          <w:bCs/>
-          <w:color w:val="0070C0"/>
-          <w:sz w:val="24"/>
-          <w:szCs w:val="24"/>
-        </w:rPr>
-        <w:t xml:space="preserve">   - Stiffness</w:t>
-      </w:r>
-    </w:p>
-    <w:p>
-      <w:pPr>
-        <w:rPr>
-          <w:rFonts w:ascii="Malgun Gothic Semilight" w:eastAsia="Malgun Gothic Semilight" w:hAnsi="Malgun Gothic Semilight" w:cs="Malgun Gothic Semilight"/>
-          <w:b/>
-          <w:bCs/>
-          <w:sz w:val="24"/>
-          <w:szCs w:val="24"/>
-        </w:rPr>
-      </w:pPr>
-      <w:r>
-        <w:rPr>
-          <w:rFonts w:ascii="Malgun Gothic Semilight" w:eastAsia="Malgun Gothic Semilight" w:hAnsi="Malgun Gothic Semilight" w:cs="Malgun Gothic Semilight"/>
-          <w:b/>
-          <w:bCs/>
-          <w:sz w:val="24"/>
-          <w:szCs w:val="24"/>
-        </w:rPr>
-        <w:t xml:space="preserve">   - </w:t>
-      </w:r>
-      <w:r>
-        <w:rPr>
-          <w:rFonts w:ascii="Malgun Gothic Semilight" w:eastAsia="Malgun Gothic Semilight" w:hAnsi="Malgun Gothic Semilight" w:cs="Malgun Gothic Semilight"/>
-          <w:b/>
-          <w:bCs/>
-          <w:color w:val="0070C0"/>
-          <w:sz w:val="24"/>
-          <w:szCs w:val="24"/>
+          <w:highlight w:val="green"/>
+        </w:rPr>
+      </w:pPr>
+      <w:r>
+        <w:rPr>
+          <w:rFonts w:ascii="Malgun Gothic Semilight" w:eastAsia="Malgun Gothic Semilight" w:hAnsi="Malgun Gothic Semilight" w:cs="Malgun Gothic Semilight"/>
+          <w:b/>
+          <w:bCs/>
+          <w:color w:val="0070C0"/>
+          <w:sz w:val="24"/>
+          <w:szCs w:val="24"/>
+        </w:rPr>
+        <w:t xml:space="preserve">   - </w:t>
+      </w:r>
+      <w:r>
+        <w:rPr>
+          <w:rFonts w:ascii="Malgun Gothic Semilight" w:eastAsia="Malgun Gothic Semilight" w:hAnsi="Malgun Gothic Semilight" w:cs="Malgun Gothic Semilight"/>
+          <w:b/>
+          <w:bCs/>
+          <w:color w:val="0070C0"/>
+          <w:sz w:val="24"/>
+          <w:szCs w:val="24"/>
+          <w:highlight w:val="green"/>
+        </w:rPr>
+        <w:t>Stiffness</w:t>
+      </w:r>
+    </w:p>
+    <w:p>
+      <w:pPr>
+        <w:rPr>
+          <w:rFonts w:ascii="Malgun Gothic Semilight" w:eastAsia="Malgun Gothic Semilight" w:hAnsi="Malgun Gothic Semilight" w:cs="Malgun Gothic Semilight"/>
+          <w:b/>
+          <w:bCs/>
+          <w:sz w:val="24"/>
+          <w:szCs w:val="24"/>
+        </w:rPr>
+      </w:pPr>
+      <w:r>
+        <w:rPr>
+          <w:rFonts w:ascii="Malgun Gothic Semilight" w:eastAsia="Malgun Gothic Semilight" w:hAnsi="Malgun Gothic Semilight" w:cs="Malgun Gothic Semilight"/>
+          <w:b/>
+          <w:bCs/>
+          <w:sz w:val="24"/>
+          <w:szCs w:val="24"/>
+          <w:highlight w:val="green"/>
+        </w:rPr>
+        <w:t xml:space="preserve">   - </w:t>
+      </w:r>
+      <w:r>
+        <w:rPr>
+          <w:rFonts w:ascii="Malgun Gothic Semilight" w:eastAsia="Malgun Gothic Semilight" w:hAnsi="Malgun Gothic Semilight" w:cs="Malgun Gothic Semilight"/>
+          <w:b/>
+          <w:bCs/>
+          <w:color w:val="0070C0"/>
+          <w:sz w:val="24"/>
+          <w:szCs w:val="24"/>
+          <w:highlight w:val="green"/>
         </w:rPr>
         <w:t>Muscle cramps</w:t>
       </w:r>
@@ -3124,6 +3156,7 @@
           <w:color w:val="0070C0"/>
           <w:sz w:val="24"/>
           <w:szCs w:val="24"/>
+          <w:highlight w:val="green"/>
         </w:rPr>
         <w:t>Stiff neck</w:t>
       </w:r>
@@ -3275,26 +3308,28 @@
           <w:bCs/>
           <w:sz w:val="24"/>
           <w:szCs w:val="24"/>
-        </w:rPr>
-      </w:pPr>
-      <w:r>
-        <w:rPr>
-          <w:rFonts w:ascii="Malgun Gothic Semilight" w:eastAsia="Malgun Gothic Semilight" w:hAnsi="Malgun Gothic Semilight" w:cs="Malgun Gothic Semilight"/>
-          <w:b/>
-          <w:bCs/>
-          <w:sz w:val="24"/>
-          <w:szCs w:val="24"/>
-        </w:rPr>
-        <w:t xml:space="preserve">   - </w:t>
-      </w:r>
-      <w:r>
-        <w:rPr>
-          <w:rFonts w:ascii="Malgun Gothic Semilight" w:eastAsia="Malgun Gothic Semilight" w:hAnsi="Malgun Gothic Semilight" w:cs="Malgun Gothic Semilight"/>
-          <w:b/>
-          <w:bCs/>
-          <w:color w:val="0070C0"/>
-          <w:sz w:val="24"/>
-          <w:szCs w:val="24"/>
+          <w:highlight w:val="green"/>
+        </w:rPr>
+      </w:pPr>
+      <w:r>
+        <w:rPr>
+          <w:rFonts w:ascii="Malgun Gothic Semilight" w:eastAsia="Malgun Gothic Semilight" w:hAnsi="Malgun Gothic Semilight" w:cs="Malgun Gothic Semilight"/>
+          <w:b/>
+          <w:bCs/>
+          <w:sz w:val="24"/>
+          <w:szCs w:val="24"/>
+        </w:rPr>
+        <w:t xml:space="preserve">   - </w:t>
+      </w:r>
+      <w:r>
+        <w:rPr>
+          <w:rFonts w:ascii="Malgun Gothic Semilight" w:eastAsia="Malgun Gothic Semilight" w:hAnsi="Malgun Gothic Semilight" w:cs="Malgun Gothic Semilight"/>
+          <w:b/>
+          <w:bCs/>
+          <w:color w:val="0070C0"/>
+          <w:sz w:val="24"/>
+          <w:szCs w:val="24"/>
+          <w:highlight w:val="green"/>
         </w:rPr>
         <w:t>Frequent urination</w:t>
       </w:r>
@@ -3308,15 +3343,17 @@
           <w:color w:val="0070C0"/>
           <w:sz w:val="24"/>
           <w:szCs w:val="24"/>
-        </w:rPr>
-      </w:pPr>
-      <w:r>
-        <w:rPr>
-          <w:rFonts w:ascii="Malgun Gothic Semilight" w:eastAsia="Malgun Gothic Semilight" w:hAnsi="Malgun Gothic Semilight" w:cs="Malgun Gothic Semilight"/>
-          <w:b/>
-          <w:bCs/>
-          <w:sz w:val="24"/>
-          <w:szCs w:val="24"/>
+          <w:highlight w:val="green"/>
+        </w:rPr>
+      </w:pPr>
+      <w:r>
+        <w:rPr>
+          <w:rFonts w:ascii="Malgun Gothic Semilight" w:eastAsia="Malgun Gothic Semilight" w:hAnsi="Malgun Gothic Semilight" w:cs="Malgun Gothic Semilight"/>
+          <w:b/>
+          <w:bCs/>
+          <w:sz w:val="24"/>
+          <w:szCs w:val="24"/>
+          <w:highlight w:val="green"/>
         </w:rPr>
         <w:t xml:space="preserve">   </w:t>
       </w:r>
@@ -3328,6 +3365,7 @@
           <w:color w:val="0070C0"/>
           <w:sz w:val="24"/>
           <w:szCs w:val="24"/>
+          <w:highlight w:val="green"/>
         </w:rPr>
         <w:t>- Burning micturition</w:t>
       </w:r>
@@ -3341,16 +3379,18 @@
           <w:color w:val="0070C0"/>
           <w:sz w:val="24"/>
           <w:szCs w:val="24"/>
-        </w:rPr>
-      </w:pPr>
-      <w:r>
-        <w:rPr>
-          <w:rFonts w:ascii="Malgun Gothic Semilight" w:eastAsia="Malgun Gothic Semilight" w:hAnsi="Malgun Gothic Semilight" w:cs="Malgun Gothic Semilight"/>
-          <w:b/>
-          <w:bCs/>
-          <w:color w:val="0070C0"/>
-          <w:sz w:val="24"/>
-          <w:szCs w:val="24"/>
+          <w:highlight w:val="green"/>
+        </w:rPr>
+      </w:pPr>
+      <w:r>
+        <w:rPr>
+          <w:rFonts w:ascii="Malgun Gothic Semilight" w:eastAsia="Malgun Gothic Semilight" w:hAnsi="Malgun Gothic Semilight" w:cs="Malgun Gothic Semilight"/>
+          <w:b/>
+          <w:bCs/>
+          <w:color w:val="0070C0"/>
+          <w:sz w:val="24"/>
+          <w:szCs w:val="24"/>
+          <w:highlight w:val="green"/>
         </w:rPr>
         <w:t xml:space="preserve">   - Pain when peeing</w:t>
       </w:r>
@@ -3364,16 +3404,18 @@
           <w:color w:val="0070C0"/>
           <w:sz w:val="24"/>
           <w:szCs w:val="24"/>
-        </w:rPr>
-      </w:pPr>
-      <w:r>
-        <w:rPr>
-          <w:rFonts w:ascii="Malgun Gothic Semilight" w:eastAsia="Malgun Gothic Semilight" w:hAnsi="Malgun Gothic Semilight" w:cs="Malgun Gothic Semilight"/>
-          <w:b/>
-          <w:bCs/>
-          <w:color w:val="0070C0"/>
-          <w:sz w:val="24"/>
-          <w:szCs w:val="24"/>
+          <w:highlight w:val="green"/>
+        </w:rPr>
+      </w:pPr>
+      <w:r>
+        <w:rPr>
+          <w:rFonts w:ascii="Malgun Gothic Semilight" w:eastAsia="Malgun Gothic Semilight" w:hAnsi="Malgun Gothic Semilight" w:cs="Malgun Gothic Semilight"/>
+          <w:b/>
+          <w:bCs/>
+          <w:color w:val="0070C0"/>
+          <w:sz w:val="24"/>
+          <w:szCs w:val="24"/>
+          <w:highlight w:val="green"/>
         </w:rPr>
         <w:t xml:space="preserve">   - Bladder discomfort</w:t>
       </w:r>
@@ -3387,16 +3429,18 @@
           <w:color w:val="0070C0"/>
           <w:sz w:val="24"/>
           <w:szCs w:val="24"/>
-        </w:rPr>
-      </w:pPr>
-      <w:r>
-        <w:rPr>
-          <w:rFonts w:ascii="Malgun Gothic Semilight" w:eastAsia="Malgun Gothic Semilight" w:hAnsi="Malgun Gothic Semilight" w:cs="Malgun Gothic Semilight"/>
-          <w:b/>
-          <w:bCs/>
-          <w:color w:val="0070C0"/>
-          <w:sz w:val="24"/>
-          <w:szCs w:val="24"/>
+          <w:highlight w:val="green"/>
+        </w:rPr>
+      </w:pPr>
+      <w:r>
+        <w:rPr>
+          <w:rFonts w:ascii="Malgun Gothic Semilight" w:eastAsia="Malgun Gothic Semilight" w:hAnsi="Malgun Gothic Semilight" w:cs="Malgun Gothic Semilight"/>
+          <w:b/>
+          <w:bCs/>
+          <w:color w:val="0070C0"/>
+          <w:sz w:val="24"/>
+          <w:szCs w:val="24"/>
+          <w:highlight w:val="green"/>
         </w:rPr>
         <w:t xml:space="preserve">   - Continuous feel of urine</w:t>
       </w:r>
@@ -3410,26 +3454,29 @@
           <w:color w:val="0070C0"/>
           <w:sz w:val="24"/>
           <w:szCs w:val="24"/>
-        </w:rPr>
-      </w:pPr>
-      <w:r>
-        <w:rPr>
-          <w:rFonts w:ascii="Malgun Gothic Semilight" w:eastAsia="Malgun Gothic Semilight" w:hAnsi="Malgun Gothic Semilight" w:cs="Malgun Gothic Semilight"/>
-          <w:b/>
-          <w:bCs/>
-          <w:sz w:val="24"/>
-          <w:szCs w:val="24"/>
-        </w:rPr>
-        <w:t xml:space="preserve">   - </w:t>
-      </w:r>
-      <w:r>
-        <w:rPr>
-          <w:rFonts w:ascii="Malgun Gothic Semilight" w:eastAsia="Malgun Gothic Semilight" w:hAnsi="Malgun Gothic Semilight" w:cs="Malgun Gothic Semilight"/>
-          <w:b/>
-          <w:bCs/>
-          <w:color w:val="0070C0"/>
-          <w:sz w:val="24"/>
-          <w:szCs w:val="24"/>
+          <w:highlight w:val="green"/>
+        </w:rPr>
+      </w:pPr>
+      <w:r>
+        <w:rPr>
+          <w:rFonts w:ascii="Malgun Gothic Semilight" w:eastAsia="Malgun Gothic Semilight" w:hAnsi="Malgun Gothic Semilight" w:cs="Malgun Gothic Semilight"/>
+          <w:b/>
+          <w:bCs/>
+          <w:sz w:val="24"/>
+          <w:szCs w:val="24"/>
+          <w:highlight w:val="green"/>
+        </w:rPr>
+        <w:t xml:space="preserve">   - </w:t>
+      </w:r>
+      <w:r>
+        <w:rPr>
+          <w:rFonts w:ascii="Malgun Gothic Semilight" w:eastAsia="Malgun Gothic Semilight" w:hAnsi="Malgun Gothic Semilight" w:cs="Malgun Gothic Semilight"/>
+          <w:b/>
+          <w:bCs/>
+          <w:color w:val="0070C0"/>
+          <w:sz w:val="24"/>
+          <w:szCs w:val="24"/>
+          <w:highlight w:val="green"/>
         </w:rPr>
         <w:t>Lower belly pain</w:t>
       </w:r>
@@ -3453,6 +3500,7 @@
           <w:color w:val="0070C0"/>
           <w:sz w:val="24"/>
           <w:szCs w:val="24"/>
+          <w:highlight w:val="green"/>
         </w:rPr>
         <w:t xml:space="preserve">   - Blood in urine</w:t>
       </w:r>
@@ -3520,26 +3568,28 @@
           <w:color w:val="0070C0"/>
           <w:sz w:val="24"/>
           <w:szCs w:val="24"/>
-        </w:rPr>
-      </w:pPr>
-      <w:r>
-        <w:rPr>
-          <w:rFonts w:ascii="Malgun Gothic Semilight" w:eastAsia="Malgun Gothic Semilight" w:hAnsi="Malgun Gothic Semilight" w:cs="Malgun Gothic Semilight"/>
-          <w:b/>
-          <w:bCs/>
-          <w:sz w:val="24"/>
-          <w:szCs w:val="24"/>
-        </w:rPr>
-        <w:t xml:space="preserve">   - </w:t>
-      </w:r>
-      <w:r>
-        <w:rPr>
-          <w:rFonts w:ascii="Malgun Gothic Semilight" w:eastAsia="Malgun Gothic Semilight" w:hAnsi="Malgun Gothic Semilight" w:cs="Malgun Gothic Semilight"/>
-          <w:b/>
-          <w:bCs/>
-          <w:color w:val="0070C0"/>
-          <w:sz w:val="24"/>
-          <w:szCs w:val="24"/>
+          <w:highlight w:val="green"/>
+        </w:rPr>
+      </w:pPr>
+      <w:r>
+        <w:rPr>
+          <w:rFonts w:ascii="Malgun Gothic Semilight" w:eastAsia="Malgun Gothic Semilight" w:hAnsi="Malgun Gothic Semilight" w:cs="Malgun Gothic Semilight"/>
+          <w:b/>
+          <w:bCs/>
+          <w:sz w:val="24"/>
+          <w:szCs w:val="24"/>
+        </w:rPr>
+        <w:t xml:space="preserve">   - </w:t>
+      </w:r>
+      <w:r>
+        <w:rPr>
+          <w:rFonts w:ascii="Malgun Gothic Semilight" w:eastAsia="Malgun Gothic Semilight" w:hAnsi="Malgun Gothic Semilight" w:cs="Malgun Gothic Semilight"/>
+          <w:b/>
+          <w:bCs/>
+          <w:color w:val="0070C0"/>
+          <w:sz w:val="24"/>
+          <w:szCs w:val="24"/>
+          <w:highlight w:val="green"/>
         </w:rPr>
         <w:t>Excessive hunger</w:t>
       </w:r>
@@ -3553,16 +3603,18 @@
           <w:color w:val="0070C0"/>
           <w:sz w:val="24"/>
           <w:szCs w:val="24"/>
-        </w:rPr>
-      </w:pPr>
-      <w:r>
-        <w:rPr>
-          <w:rFonts w:ascii="Malgun Gothic Semilight" w:eastAsia="Malgun Gothic Semilight" w:hAnsi="Malgun Gothic Semilight" w:cs="Malgun Gothic Semilight"/>
-          <w:b/>
-          <w:bCs/>
-          <w:color w:val="0070C0"/>
-          <w:sz w:val="24"/>
-          <w:szCs w:val="24"/>
+          <w:highlight w:val="green"/>
+        </w:rPr>
+      </w:pPr>
+      <w:r>
+        <w:rPr>
+          <w:rFonts w:ascii="Malgun Gothic Semilight" w:eastAsia="Malgun Gothic Semilight" w:hAnsi="Malgun Gothic Semilight" w:cs="Malgun Gothic Semilight"/>
+          <w:b/>
+          <w:bCs/>
+          <w:color w:val="0070C0"/>
+          <w:sz w:val="24"/>
+          <w:szCs w:val="24"/>
+          <w:highlight w:val="green"/>
         </w:rPr>
         <w:t xml:space="preserve">   - Increased appetite</w:t>
       </w:r>
@@ -3576,16 +3628,18 @@
           <w:color w:val="0070C0"/>
           <w:sz w:val="24"/>
           <w:szCs w:val="24"/>
-        </w:rPr>
-      </w:pPr>
-      <w:r>
-        <w:rPr>
-          <w:rFonts w:ascii="Malgun Gothic Semilight" w:eastAsia="Malgun Gothic Semilight" w:hAnsi="Malgun Gothic Semilight" w:cs="Malgun Gothic Semilight"/>
-          <w:b/>
-          <w:bCs/>
-          <w:color w:val="0070C0"/>
-          <w:sz w:val="24"/>
-          <w:szCs w:val="24"/>
+          <w:highlight w:val="green"/>
+        </w:rPr>
+      </w:pPr>
+      <w:r>
+        <w:rPr>
+          <w:rFonts w:ascii="Malgun Gothic Semilight" w:eastAsia="Malgun Gothic Semilight" w:hAnsi="Malgun Gothic Semilight" w:cs="Malgun Gothic Semilight"/>
+          <w:b/>
+          <w:bCs/>
+          <w:color w:val="0070C0"/>
+          <w:sz w:val="24"/>
+          <w:szCs w:val="24"/>
+          <w:highlight w:val="green"/>
         </w:rPr>
         <w:t xml:space="preserve">   - Often thirsty</w:t>
       </w:r>
@@ -3599,16 +3653,18 @@
           <w:color w:val="0070C0"/>
           <w:sz w:val="24"/>
           <w:szCs w:val="24"/>
-        </w:rPr>
-      </w:pPr>
-      <w:r>
-        <w:rPr>
-          <w:rFonts w:ascii="Malgun Gothic Semilight" w:eastAsia="Malgun Gothic Semilight" w:hAnsi="Malgun Gothic Semilight" w:cs="Malgun Gothic Semilight"/>
-          <w:b/>
-          <w:bCs/>
-          <w:color w:val="0070C0"/>
-          <w:sz w:val="24"/>
-          <w:szCs w:val="24"/>
+          <w:highlight w:val="green"/>
+        </w:rPr>
+      </w:pPr>
+      <w:r>
+        <w:rPr>
+          <w:rFonts w:ascii="Malgun Gothic Semilight" w:eastAsia="Malgun Gothic Semilight" w:hAnsi="Malgun Gothic Semilight" w:cs="Malgun Gothic Semilight"/>
+          <w:b/>
+          <w:bCs/>
+          <w:color w:val="0070C0"/>
+          <w:sz w:val="24"/>
+          <w:szCs w:val="24"/>
+          <w:highlight w:val="green"/>
         </w:rPr>
         <w:t xml:space="preserve">   - Weight loss</w:t>
       </w:r>
@@ -3622,26 +3678,29 @@
           <w:color w:val="0070C0"/>
           <w:sz w:val="24"/>
           <w:szCs w:val="24"/>
-        </w:rPr>
-      </w:pPr>
-      <w:r>
-        <w:rPr>
-          <w:rFonts w:ascii="Malgun Gothic Semilight" w:eastAsia="Malgun Gothic Semilight" w:hAnsi="Malgun Gothic Semilight" w:cs="Malgun Gothic Semilight"/>
-          <w:b/>
-          <w:bCs/>
-          <w:sz w:val="24"/>
-          <w:szCs w:val="24"/>
-        </w:rPr>
-        <w:t xml:space="preserve">   - </w:t>
-      </w:r>
-      <w:r>
-        <w:rPr>
-          <w:rFonts w:ascii="Malgun Gothic Semilight" w:eastAsia="Malgun Gothic Semilight" w:hAnsi="Malgun Gothic Semilight" w:cs="Malgun Gothic Semilight"/>
-          <w:b/>
-          <w:bCs/>
-          <w:color w:val="0070C0"/>
-          <w:sz w:val="24"/>
-          <w:szCs w:val="24"/>
+          <w:highlight w:val="green"/>
+        </w:rPr>
+      </w:pPr>
+      <w:r>
+        <w:rPr>
+          <w:rFonts w:ascii="Malgun Gothic Semilight" w:eastAsia="Malgun Gothic Semilight" w:hAnsi="Malgun Gothic Semilight" w:cs="Malgun Gothic Semilight"/>
+          <w:b/>
+          <w:bCs/>
+          <w:sz w:val="24"/>
+          <w:szCs w:val="24"/>
+          <w:highlight w:val="green"/>
+        </w:rPr>
+        <w:t xml:space="preserve">   - </w:t>
+      </w:r>
+      <w:r>
+        <w:rPr>
+          <w:rFonts w:ascii="Malgun Gothic Semilight" w:eastAsia="Malgun Gothic Semilight" w:hAnsi="Malgun Gothic Semilight" w:cs="Malgun Gothic Semilight"/>
+          <w:b/>
+          <w:bCs/>
+          <w:color w:val="0070C0"/>
+          <w:sz w:val="24"/>
+          <w:szCs w:val="24"/>
+          <w:highlight w:val="green"/>
         </w:rPr>
         <w:t>Obesity</w:t>
       </w:r>
@@ -3655,16 +3714,18 @@
           <w:color w:val="0070C0"/>
           <w:sz w:val="24"/>
           <w:szCs w:val="24"/>
-        </w:rPr>
-      </w:pPr>
-      <w:r>
-        <w:rPr>
-          <w:rFonts w:ascii="Malgun Gothic Semilight" w:eastAsia="Malgun Gothic Semilight" w:hAnsi="Malgun Gothic Semilight" w:cs="Malgun Gothic Semilight"/>
-          <w:b/>
-          <w:bCs/>
-          <w:color w:val="0070C0"/>
-          <w:sz w:val="24"/>
-          <w:szCs w:val="24"/>
+          <w:highlight w:val="green"/>
+        </w:rPr>
+      </w:pPr>
+      <w:r>
+        <w:rPr>
+          <w:rFonts w:ascii="Malgun Gothic Semilight" w:eastAsia="Malgun Gothic Semilight" w:hAnsi="Malgun Gothic Semilight" w:cs="Malgun Gothic Semilight"/>
+          <w:b/>
+          <w:bCs/>
+          <w:color w:val="0070C0"/>
+          <w:sz w:val="24"/>
+          <w:szCs w:val="24"/>
+          <w:highlight w:val="green"/>
         </w:rPr>
         <w:t xml:space="preserve">   - Weight gain</w:t>
       </w:r>
@@ -3678,26 +3739,29 @@
           <w:color w:val="0070C0"/>
           <w:sz w:val="24"/>
           <w:szCs w:val="24"/>
-        </w:rPr>
-      </w:pPr>
-      <w:r>
-        <w:rPr>
-          <w:rFonts w:ascii="Malgun Gothic Semilight" w:eastAsia="Malgun Gothic Semilight" w:hAnsi="Malgun Gothic Semilight" w:cs="Malgun Gothic Semilight"/>
-          <w:b/>
-          <w:bCs/>
-          <w:sz w:val="24"/>
-          <w:szCs w:val="24"/>
-        </w:rPr>
-        <w:t xml:space="preserve">   - </w:t>
-      </w:r>
-      <w:r>
-        <w:rPr>
-          <w:rFonts w:ascii="Malgun Gothic Semilight" w:eastAsia="Malgun Gothic Semilight" w:hAnsi="Malgun Gothic Semilight" w:cs="Malgun Gothic Semilight"/>
-          <w:b/>
-          <w:bCs/>
-          <w:color w:val="0070C0"/>
-          <w:sz w:val="24"/>
-          <w:szCs w:val="24"/>
+          <w:highlight w:val="green"/>
+        </w:rPr>
+      </w:pPr>
+      <w:r>
+        <w:rPr>
+          <w:rFonts w:ascii="Malgun Gothic Semilight" w:eastAsia="Malgun Gothic Semilight" w:hAnsi="Malgun Gothic Semilight" w:cs="Malgun Gothic Semilight"/>
+          <w:b/>
+          <w:bCs/>
+          <w:sz w:val="24"/>
+          <w:szCs w:val="24"/>
+          <w:highlight w:val="green"/>
+        </w:rPr>
+        <w:t xml:space="preserve">   - </w:t>
+      </w:r>
+      <w:r>
+        <w:rPr>
+          <w:rFonts w:ascii="Malgun Gothic Semilight" w:eastAsia="Malgun Gothic Semilight" w:hAnsi="Malgun Gothic Semilight" w:cs="Malgun Gothic Semilight"/>
+          <w:b/>
+          <w:bCs/>
+          <w:color w:val="0070C0"/>
+          <w:sz w:val="24"/>
+          <w:szCs w:val="24"/>
+          <w:highlight w:val="green"/>
         </w:rPr>
         <w:t>Enlarged thyroid</w:t>
       </w:r>
@@ -3721,6 +3785,7 @@
           <w:color w:val="0070C0"/>
           <w:sz w:val="24"/>
           <w:szCs w:val="24"/>
+          <w:highlight w:val="green"/>
         </w:rPr>
         <w:t xml:space="preserve">   - Insomnia</w:t>
       </w:r>
@@ -3798,16 +3863,28 @@
           <w:szCs w:val="24"/>
         </w:rPr>
         <w:lastRenderedPageBreak/>
-        <w:t xml:space="preserve">   - </w:t>
-      </w:r>
-      <w:r>
-        <w:rPr>
-          <w:rFonts w:ascii="Malgun Gothic Semilight" w:eastAsia="Malgun Gothic Semilight" w:hAnsi="Malgun Gothic Semilight" w:cs="Malgun Gothic Semilight"/>
-          <w:b/>
-          <w:bCs/>
-          <w:color w:val="0070C0"/>
-          <w:sz w:val="24"/>
-          <w:szCs w:val="24"/>
+        <w:t xml:space="preserve">   </w:t>
+      </w:r>
+      <w:r>
+        <w:rPr>
+          <w:rFonts w:ascii="Malgun Gothic Semilight" w:eastAsia="Malgun Gothic Semilight" w:hAnsi="Malgun Gothic Semilight" w:cs="Malgun Gothic Semilight"/>
+          <w:b/>
+          <w:bCs/>
+          <w:sz w:val="24"/>
+          <w:szCs w:val="24"/>
+          <w:highlight w:val="green"/>
+        </w:rPr>
+        <w:t xml:space="preserve">- </w:t>
+      </w:r>
+      <w:r>
+        <w:rPr>
+          <w:rFonts w:ascii="Malgun Gothic Semilight" w:eastAsia="Malgun Gothic Semilight" w:hAnsi="Malgun Gothic Semilight" w:cs="Malgun Gothic Semilight"/>
+          <w:b/>
+          <w:bCs/>
+          <w:color w:val="0070C0"/>
+          <w:sz w:val="24"/>
+          <w:szCs w:val="24"/>
+          <w:highlight w:val="green"/>
         </w:rPr>
         <w:t>Anxiety</w:t>
       </w:r>
@@ -3878,6 +3955,7 @@
           <w:color w:val="0070C0"/>
           <w:sz w:val="24"/>
           <w:szCs w:val="24"/>
+          <w:highlight w:val="green"/>
           <w:u w:val="single"/>
         </w:rPr>
         <w:t>Feeling confused</w:t>
@@ -3938,6 +4016,7 @@
           <w:color w:val="0070C0"/>
           <w:sz w:val="24"/>
           <w:szCs w:val="24"/>
+          <w:highlight w:val="green"/>
           <w:u w:val="single"/>
         </w:rPr>
       </w:pPr>
@@ -3964,6 +4043,7 @@
           <w:color w:val="0070C0"/>
           <w:sz w:val="24"/>
           <w:szCs w:val="24"/>
+          <w:highlight w:val="green"/>
           <w:u w:val="single"/>
         </w:rPr>
         <w:t>Feeling dizzy</w:t>
@@ -3989,6 +4069,7 @@
           <w:color w:val="0070C0"/>
           <w:sz w:val="24"/>
           <w:szCs w:val="24"/>
+          <w:highlight w:val="green"/>
           <w:u w:val="single"/>
         </w:rPr>
         <w:t xml:space="preserve">   - Lethargy</w:t>
@@ -4131,26 +4212,28 @@
           <w:bCs/>
           <w:sz w:val="24"/>
           <w:szCs w:val="24"/>
-        </w:rPr>
-      </w:pPr>
-      <w:r>
-        <w:rPr>
-          <w:rFonts w:ascii="Malgun Gothic Semilight" w:eastAsia="Malgun Gothic Semilight" w:hAnsi="Malgun Gothic Semilight" w:cs="Malgun Gothic Semilight"/>
-          <w:b/>
-          <w:bCs/>
-          <w:sz w:val="24"/>
-          <w:szCs w:val="24"/>
-        </w:rPr>
-        <w:t xml:space="preserve">   - </w:t>
-      </w:r>
-      <w:r>
-        <w:rPr>
-          <w:rFonts w:ascii="Malgun Gothic Semilight" w:eastAsia="Malgun Gothic Semilight" w:hAnsi="Malgun Gothic Semilight" w:cs="Malgun Gothic Semilight"/>
-          <w:b/>
-          <w:bCs/>
-          <w:color w:val="0070C0"/>
-          <w:sz w:val="24"/>
-          <w:szCs w:val="24"/>
+          <w:highlight w:val="green"/>
+        </w:rPr>
+      </w:pPr>
+      <w:r>
+        <w:rPr>
+          <w:rFonts w:ascii="Malgun Gothic Semilight" w:eastAsia="Malgun Gothic Semilight" w:hAnsi="Malgun Gothic Semilight" w:cs="Malgun Gothic Semilight"/>
+          <w:b/>
+          <w:bCs/>
+          <w:sz w:val="24"/>
+          <w:szCs w:val="24"/>
+        </w:rPr>
+        <w:t xml:space="preserve">   - </w:t>
+      </w:r>
+      <w:r>
+        <w:rPr>
+          <w:rFonts w:ascii="Malgun Gothic Semilight" w:eastAsia="Malgun Gothic Semilight" w:hAnsi="Malgun Gothic Semilight" w:cs="Malgun Gothic Semilight"/>
+          <w:b/>
+          <w:bCs/>
+          <w:color w:val="0070C0"/>
+          <w:sz w:val="24"/>
+          <w:szCs w:val="24"/>
+          <w:highlight w:val="green"/>
         </w:rPr>
         <w:t>Nosebleeds</w:t>
       </w:r>
@@ -4164,26 +4247,29 @@
           <w:color w:val="0070C0"/>
           <w:sz w:val="24"/>
           <w:szCs w:val="24"/>
-        </w:rPr>
-      </w:pPr>
-      <w:r>
-        <w:rPr>
-          <w:rFonts w:ascii="Malgun Gothic Semilight" w:eastAsia="Malgun Gothic Semilight" w:hAnsi="Malgun Gothic Semilight" w:cs="Malgun Gothic Semilight"/>
-          <w:b/>
-          <w:bCs/>
-          <w:sz w:val="24"/>
-          <w:szCs w:val="24"/>
-        </w:rPr>
-        <w:t xml:space="preserve">   - </w:t>
-      </w:r>
-      <w:r>
-        <w:rPr>
-          <w:rFonts w:ascii="Malgun Gothic Semilight" w:eastAsia="Malgun Gothic Semilight" w:hAnsi="Malgun Gothic Semilight" w:cs="Malgun Gothic Semilight"/>
-          <w:b/>
-          <w:bCs/>
-          <w:color w:val="0070C0"/>
-          <w:sz w:val="24"/>
-          <w:szCs w:val="24"/>
+          <w:highlight w:val="green"/>
+        </w:rPr>
+      </w:pPr>
+      <w:r>
+        <w:rPr>
+          <w:rFonts w:ascii="Malgun Gothic Semilight" w:eastAsia="Malgun Gothic Semilight" w:hAnsi="Malgun Gothic Semilight" w:cs="Malgun Gothic Semilight"/>
+          <w:b/>
+          <w:bCs/>
+          <w:sz w:val="24"/>
+          <w:szCs w:val="24"/>
+          <w:highlight w:val="green"/>
+        </w:rPr>
+        <w:t xml:space="preserve">   - </w:t>
+      </w:r>
+      <w:r>
+        <w:rPr>
+          <w:rFonts w:ascii="Malgun Gothic Semilight" w:eastAsia="Malgun Gothic Semilight" w:hAnsi="Malgun Gothic Semilight" w:cs="Malgun Gothic Semilight"/>
+          <w:b/>
+          <w:bCs/>
+          <w:color w:val="0070C0"/>
+          <w:sz w:val="24"/>
+          <w:szCs w:val="24"/>
+          <w:highlight w:val="green"/>
         </w:rPr>
         <w:t>Swelled lymph nodes</w:t>
       </w:r>
@@ -4197,16 +4283,18 @@
           <w:color w:val="0070C0"/>
           <w:sz w:val="24"/>
           <w:szCs w:val="24"/>
-        </w:rPr>
-      </w:pPr>
-      <w:r>
-        <w:rPr>
-          <w:rFonts w:ascii="Malgun Gothic Semilight" w:eastAsia="Malgun Gothic Semilight" w:hAnsi="Malgun Gothic Semilight" w:cs="Malgun Gothic Semilight"/>
-          <w:b/>
-          <w:bCs/>
-          <w:color w:val="0070C0"/>
-          <w:sz w:val="24"/>
-          <w:szCs w:val="24"/>
+          <w:highlight w:val="green"/>
+        </w:rPr>
+      </w:pPr>
+      <w:r>
+        <w:rPr>
+          <w:rFonts w:ascii="Malgun Gothic Semilight" w:eastAsia="Malgun Gothic Semilight" w:hAnsi="Malgun Gothic Semilight" w:cs="Malgun Gothic Semilight"/>
+          <w:b/>
+          <w:bCs/>
+          <w:color w:val="0070C0"/>
+          <w:sz w:val="24"/>
+          <w:szCs w:val="24"/>
+          <w:highlight w:val="green"/>
         </w:rPr>
         <w:t xml:space="preserve">   - Blood in stool</w:t>
       </w:r>
@@ -4219,26 +4307,29 @@
           <w:bCs/>
           <w:sz w:val="24"/>
           <w:szCs w:val="24"/>
-        </w:rPr>
-      </w:pPr>
-      <w:r>
-        <w:rPr>
-          <w:rFonts w:ascii="Malgun Gothic Semilight" w:eastAsia="Malgun Gothic Semilight" w:hAnsi="Malgun Gothic Semilight" w:cs="Malgun Gothic Semilight"/>
-          <w:b/>
-          <w:bCs/>
-          <w:sz w:val="24"/>
-          <w:szCs w:val="24"/>
-        </w:rPr>
-        <w:t xml:space="preserve">   - </w:t>
-      </w:r>
-      <w:r>
-        <w:rPr>
-          <w:rFonts w:ascii="Malgun Gothic Semilight" w:eastAsia="Malgun Gothic Semilight" w:hAnsi="Malgun Gothic Semilight" w:cs="Malgun Gothic Semilight"/>
-          <w:b/>
-          <w:bCs/>
-          <w:color w:val="0070C0"/>
-          <w:sz w:val="24"/>
-          <w:szCs w:val="24"/>
+          <w:highlight w:val="green"/>
+        </w:rPr>
+      </w:pPr>
+      <w:r>
+        <w:rPr>
+          <w:rFonts w:ascii="Malgun Gothic Semilight" w:eastAsia="Malgun Gothic Semilight" w:hAnsi="Malgun Gothic Semilight" w:cs="Malgun Gothic Semilight"/>
+          <w:b/>
+          <w:bCs/>
+          <w:sz w:val="24"/>
+          <w:szCs w:val="24"/>
+          <w:highlight w:val="green"/>
+        </w:rPr>
+        <w:t xml:space="preserve">   - </w:t>
+      </w:r>
+      <w:r>
+        <w:rPr>
+          <w:rFonts w:ascii="Malgun Gothic Semilight" w:eastAsia="Malgun Gothic Semilight" w:hAnsi="Malgun Gothic Semilight" w:cs="Malgun Gothic Semilight"/>
+          <w:b/>
+          <w:bCs/>
+          <w:color w:val="0070C0"/>
+          <w:sz w:val="24"/>
+          <w:szCs w:val="24"/>
+          <w:highlight w:val="green"/>
         </w:rPr>
         <w:t>Tinnitus</w:t>
       </w:r>
@@ -4252,26 +4343,29 @@
           <w:color w:val="0070C0"/>
           <w:sz w:val="24"/>
           <w:szCs w:val="24"/>
-        </w:rPr>
-      </w:pPr>
-      <w:r>
-        <w:rPr>
-          <w:rFonts w:ascii="Malgun Gothic Semilight" w:eastAsia="Malgun Gothic Semilight" w:hAnsi="Malgun Gothic Semilight" w:cs="Malgun Gothic Semilight"/>
-          <w:b/>
-          <w:bCs/>
-          <w:sz w:val="24"/>
-          <w:szCs w:val="24"/>
-        </w:rPr>
-        <w:t xml:space="preserve">   - </w:t>
-      </w:r>
-      <w:r>
-        <w:rPr>
-          <w:rFonts w:ascii="Malgun Gothic Semilight" w:eastAsia="Malgun Gothic Semilight" w:hAnsi="Malgun Gothic Semilight" w:cs="Malgun Gothic Semilight"/>
-          <w:b/>
-          <w:bCs/>
-          <w:color w:val="0070C0"/>
-          <w:sz w:val="24"/>
-          <w:szCs w:val="24"/>
+          <w:highlight w:val="green"/>
+        </w:rPr>
+      </w:pPr>
+      <w:r>
+        <w:rPr>
+          <w:rFonts w:ascii="Malgun Gothic Semilight" w:eastAsia="Malgun Gothic Semilight" w:hAnsi="Malgun Gothic Semilight" w:cs="Malgun Gothic Semilight"/>
+          <w:b/>
+          <w:bCs/>
+          <w:sz w:val="24"/>
+          <w:szCs w:val="24"/>
+          <w:highlight w:val="green"/>
+        </w:rPr>
+        <w:t xml:space="preserve">   - </w:t>
+      </w:r>
+      <w:r>
+        <w:rPr>
+          <w:rFonts w:ascii="Malgun Gothic Semilight" w:eastAsia="Malgun Gothic Semilight" w:hAnsi="Malgun Gothic Semilight" w:cs="Malgun Gothic Semilight"/>
+          <w:b/>
+          <w:bCs/>
+          <w:color w:val="0070C0"/>
+          <w:sz w:val="24"/>
+          <w:szCs w:val="24"/>
+          <w:highlight w:val="green"/>
         </w:rPr>
         <w:t>Cold hands and feet</w:t>
       </w:r>
@@ -4285,16 +4379,18 @@
           <w:color w:val="0070C0"/>
           <w:sz w:val="24"/>
           <w:szCs w:val="24"/>
-        </w:rPr>
-      </w:pPr>
-      <w:r>
-        <w:rPr>
-          <w:rFonts w:ascii="Malgun Gothic Semilight" w:eastAsia="Malgun Gothic Semilight" w:hAnsi="Malgun Gothic Semilight" w:cs="Malgun Gothic Semilight"/>
-          <w:b/>
-          <w:bCs/>
-          <w:color w:val="0070C0"/>
-          <w:sz w:val="24"/>
-          <w:szCs w:val="24"/>
+          <w:highlight w:val="green"/>
+        </w:rPr>
+      </w:pPr>
+      <w:r>
+        <w:rPr>
+          <w:rFonts w:ascii="Malgun Gothic Semilight" w:eastAsia="Malgun Gothic Semilight" w:hAnsi="Malgun Gothic Semilight" w:cs="Malgun Gothic Semilight"/>
+          <w:b/>
+          <w:bCs/>
+          <w:color w:val="0070C0"/>
+          <w:sz w:val="24"/>
+          <w:szCs w:val="24"/>
+          <w:highlight w:val="green"/>
         </w:rPr>
         <w:t xml:space="preserve">   - Sweating</w:t>
       </w:r>
@@ -4308,16 +4404,18 @@
           <w:color w:val="0070C0"/>
           <w:sz w:val="24"/>
           <w:szCs w:val="24"/>
-        </w:rPr>
-      </w:pPr>
-      <w:r>
-        <w:rPr>
-          <w:rFonts w:ascii="Malgun Gothic Semilight" w:eastAsia="Malgun Gothic Semilight" w:hAnsi="Malgun Gothic Semilight" w:cs="Malgun Gothic Semilight"/>
-          <w:b/>
-          <w:bCs/>
-          <w:color w:val="0070C0"/>
-          <w:sz w:val="24"/>
-          <w:szCs w:val="24"/>
+          <w:highlight w:val="green"/>
+        </w:rPr>
+      </w:pPr>
+      <w:r>
+        <w:rPr>
+          <w:rFonts w:ascii="Malgun Gothic Semilight" w:eastAsia="Malgun Gothic Semilight" w:hAnsi="Malgun Gothic Semilight" w:cs="Malgun Gothic Semilight"/>
+          <w:b/>
+          <w:bCs/>
+          <w:color w:val="0070C0"/>
+          <w:sz w:val="24"/>
+          <w:szCs w:val="24"/>
+          <w:highlight w:val="green"/>
         </w:rPr>
         <w:t xml:space="preserve">   - Blurred and distorted vision</w:t>
       </w:r>
@@ -4331,16 +4429,18 @@
           <w:color w:val="0070C0"/>
           <w:sz w:val="24"/>
           <w:szCs w:val="24"/>
-        </w:rPr>
-      </w:pPr>
-      <w:r>
-        <w:rPr>
-          <w:rFonts w:ascii="Malgun Gothic Semilight" w:eastAsia="Malgun Gothic Semilight" w:hAnsi="Malgun Gothic Semilight" w:cs="Malgun Gothic Semilight"/>
-          <w:b/>
-          <w:bCs/>
-          <w:color w:val="0070C0"/>
-          <w:sz w:val="24"/>
-          <w:szCs w:val="24"/>
+          <w:highlight w:val="green"/>
+        </w:rPr>
+      </w:pPr>
+      <w:r>
+        <w:rPr>
+          <w:rFonts w:ascii="Malgun Gothic Semilight" w:eastAsia="Malgun Gothic Semilight" w:hAnsi="Malgun Gothic Semilight" w:cs="Malgun Gothic Semilight"/>
+          <w:b/>
+          <w:bCs/>
+          <w:color w:val="0070C0"/>
+          <w:sz w:val="24"/>
+          <w:szCs w:val="24"/>
+          <w:highlight w:val="green"/>
         </w:rPr>
         <w:t xml:space="preserve">   - Abnormal menstruation</w:t>
       </w:r>
@@ -4353,26 +4453,29 @@
           <w:bCs/>
           <w:sz w:val="24"/>
           <w:szCs w:val="24"/>
-        </w:rPr>
-      </w:pPr>
-      <w:r>
-        <w:rPr>
-          <w:rFonts w:ascii="Malgun Gothic Semilight" w:eastAsia="Malgun Gothic Semilight" w:hAnsi="Malgun Gothic Semilight" w:cs="Malgun Gothic Semilight"/>
-          <w:b/>
-          <w:bCs/>
-          <w:sz w:val="24"/>
-          <w:szCs w:val="24"/>
-        </w:rPr>
-        <w:t xml:space="preserve">   - </w:t>
-      </w:r>
-      <w:r>
-        <w:rPr>
-          <w:rFonts w:ascii="Malgun Gothic Semilight" w:eastAsia="Malgun Gothic Semilight" w:hAnsi="Malgun Gothic Semilight" w:cs="Malgun Gothic Semilight"/>
-          <w:b/>
-          <w:bCs/>
-          <w:color w:val="0070C0"/>
-          <w:sz w:val="24"/>
-          <w:szCs w:val="24"/>
+          <w:highlight w:val="green"/>
+        </w:rPr>
+      </w:pPr>
+      <w:r>
+        <w:rPr>
+          <w:rFonts w:ascii="Malgun Gothic Semilight" w:eastAsia="Malgun Gothic Semilight" w:hAnsi="Malgun Gothic Semilight" w:cs="Malgun Gothic Semilight"/>
+          <w:b/>
+          <w:bCs/>
+          <w:sz w:val="24"/>
+          <w:szCs w:val="24"/>
+          <w:highlight w:val="green"/>
+        </w:rPr>
+        <w:t xml:space="preserve">   - </w:t>
+      </w:r>
+      <w:r>
+        <w:rPr>
+          <w:rFonts w:ascii="Malgun Gothic Semilight" w:eastAsia="Malgun Gothic Semilight" w:hAnsi="Malgun Gothic Semilight" w:cs="Malgun Gothic Semilight"/>
+          <w:b/>
+          <w:bCs/>
+          <w:color w:val="0070C0"/>
+          <w:sz w:val="24"/>
+          <w:szCs w:val="24"/>
+          <w:highlight w:val="green"/>
         </w:rPr>
         <w:t>Swelling joints</w:t>
       </w:r>
@@ -4394,17 +4497,19 @@
           <w:bCs/>
           <w:sz w:val="24"/>
           <w:szCs w:val="24"/>
-        </w:rPr>
-        <w:t xml:space="preserve">   - </w:t>
-      </w:r>
-      <w:r>
-        <w:rPr>
-          <w:rFonts w:ascii="Malgun Gothic Semilight" w:eastAsia="Malgun Gothic Semilight" w:hAnsi="Malgun Gothic Semilight" w:cs="Malgun Gothic Semilight"/>
-          <w:b/>
-          <w:bCs/>
-          <w:color w:val="0070C0"/>
-          <w:sz w:val="24"/>
-          <w:szCs w:val="24"/>
+          <w:highlight w:val="green"/>
+        </w:rPr>
+        <w:t xml:space="preserve">   - </w:t>
+      </w:r>
+      <w:r>
+        <w:rPr>
+          <w:rFonts w:ascii="Malgun Gothic Semilight" w:eastAsia="Malgun Gothic Semilight" w:hAnsi="Malgun Gothic Semilight" w:cs="Malgun Gothic Semilight"/>
+          <w:b/>
+          <w:bCs/>
+          <w:color w:val="0070C0"/>
+          <w:sz w:val="24"/>
+          <w:szCs w:val="24"/>
+          <w:highlight w:val="green"/>
         </w:rPr>
         <w:t>Enlarged thyroid</w:t>
       </w:r>

</xml_diff>